<commit_message>
Doc de retirada funcionando perfeitamente
</commit_message>
<xml_diff>
--- a/public/templates/termo_retirada_template.docx
+++ b/public/templates/termo_retirada_template.docx
@@ -118,11 +118,28 @@
           <w:sz w:val="28"/>
           <w:szCs w:val="28"/>
         </w:rPr>
-        <w:t>{{razao_funcionario}}</w:t>
+        <w:t>{</w:t>
+      </w:r>
+      <w:r>
+        <w:rPr>
+          <w:rFonts w:asciiTheme="majorHAnsi" w:hAnsiTheme="majorHAnsi" w:cstheme="majorHAnsi"/>
+          <w:sz w:val="28"/>
+          <w:szCs w:val="28"/>
+        </w:rPr>
+        <w:t>razao_funcionario</w:t>
+      </w:r>
+      <w:r>
+        <w:rPr>
+          <w:rFonts w:asciiTheme="majorHAnsi" w:hAnsiTheme="majorHAnsi" w:cstheme="majorHAnsi"/>
+          <w:sz w:val="28"/>
+          <w:szCs w:val="28"/>
+        </w:rPr>
+        <w:t>}</w:t>
       </w:r>
     </w:p>
     <w:p>
       <w:pPr>
+        <w:ind w:left="720" w:hanging="720"/>
         <w:rPr>
           <w:rFonts w:asciiTheme="majorHAnsi" w:hAnsiTheme="majorHAnsi" w:cstheme="majorHAnsi"/>
           <w:sz w:val="24"/>
@@ -143,15 +160,32 @@
           <w:sz w:val="28"/>
           <w:szCs w:val="28"/>
         </w:rPr>
-        <w:t>{{cnpj_funcionario}}</w:t>
+        <w:t>{</w:t>
+      </w:r>
+      <w:r>
+        <w:rPr>
+          <w:rFonts w:asciiTheme="majorHAnsi" w:hAnsiTheme="majorHAnsi" w:cstheme="majorHAnsi"/>
+          <w:sz w:val="28"/>
+          <w:szCs w:val="28"/>
+        </w:rPr>
+        <w:t>cnpj_funcionario</w:t>
+      </w:r>
+      <w:r>
+        <w:rPr>
+          <w:rFonts w:asciiTheme="majorHAnsi" w:hAnsiTheme="majorHAnsi" w:cstheme="majorHAnsi"/>
+          <w:sz w:val="28"/>
+          <w:szCs w:val="28"/>
+        </w:rPr>
+        <w:t>}</w:t>
       </w:r>
     </w:p>
     <w:p>
       <w:pPr>
         <w:rPr>
           <w:rFonts w:asciiTheme="majorHAnsi" w:hAnsiTheme="majorHAnsi" w:cstheme="majorHAnsi"/>
-          <w:sz w:val="24"/>
-          <w:szCs w:val="24"/>
+          <w:sz w:val="28"/>
+          <w:szCs w:val="28"/>
+          <w:lang w:val="pt-BR"/>
         </w:rPr>
       </w:pPr>
       <w:r>
@@ -168,11 +202,29 @@
           <w:sz w:val="28"/>
           <w:szCs w:val="28"/>
         </w:rPr>
-        <w:t>{{nome_funcionario}}</w:t>
+        <w:t>{</w:t>
+      </w:r>
+      <w:r>
+        <w:rPr>
+          <w:rFonts w:asciiTheme="majorHAnsi" w:hAnsiTheme="majorHAnsi" w:cstheme="majorHAnsi"/>
+          <w:sz w:val="28"/>
+          <w:szCs w:val="28"/>
+          <w:lang w:val="pt-BR"/>
+        </w:rPr>
+        <w:t>nomeColaborador</w:t>
+      </w:r>
+      <w:r>
+        <w:rPr>
+          <w:rFonts w:asciiTheme="majorHAnsi" w:hAnsiTheme="majorHAnsi" w:cstheme="majorHAnsi"/>
+          <w:sz w:val="28"/>
+          <w:szCs w:val="28"/>
+        </w:rPr>
+        <w:t>}</w:t>
       </w:r>
     </w:p>
     <w:p>
       <w:pPr>
+        <w:ind w:left="720" w:hanging="720"/>
         <w:rPr>
           <w:rFonts w:asciiTheme="majorHAnsi" w:hAnsiTheme="majorHAnsi" w:cstheme="majorHAnsi"/>
           <w:sz w:val="24"/>
@@ -193,15 +245,32 @@
           <w:sz w:val="28"/>
           <w:szCs w:val="28"/>
         </w:rPr>
-        <w:t>{{cpf_funcionario}}</w:t>
+        <w:t>{</w:t>
+      </w:r>
+      <w:r>
+        <w:rPr>
+          <w:rFonts w:asciiTheme="majorHAnsi" w:hAnsiTheme="majorHAnsi" w:cstheme="majorHAnsi"/>
+          <w:sz w:val="28"/>
+          <w:szCs w:val="28"/>
+        </w:rPr>
+        <w:t>cpf_funcionario</w:t>
+      </w:r>
+      <w:r>
+        <w:rPr>
+          <w:rFonts w:asciiTheme="majorHAnsi" w:hAnsiTheme="majorHAnsi" w:cstheme="majorHAnsi"/>
+          <w:sz w:val="28"/>
+          <w:szCs w:val="28"/>
+        </w:rPr>
+        <w:t>}</w:t>
       </w:r>
     </w:p>
     <w:p>
       <w:pPr>
         <w:rPr>
           <w:rFonts w:asciiTheme="majorHAnsi" w:hAnsiTheme="majorHAnsi" w:cstheme="majorHAnsi"/>
-          <w:sz w:val="24"/>
-          <w:szCs w:val="24"/>
+          <w:sz w:val="28"/>
+          <w:szCs w:val="28"/>
+          <w:lang w:val="pt-BR"/>
         </w:rPr>
       </w:pPr>
       <w:r>
@@ -218,7 +287,24 @@
           <w:sz w:val="28"/>
           <w:szCs w:val="28"/>
         </w:rPr>
-        <w:t>{{funcao_funcionario}}</w:t>
+        <w:t>{</w:t>
+      </w:r>
+      <w:r>
+        <w:rPr>
+          <w:rFonts w:asciiTheme="majorHAnsi" w:hAnsiTheme="majorHAnsi" w:cstheme="majorHAnsi"/>
+          <w:sz w:val="28"/>
+          <w:szCs w:val="28"/>
+          <w:lang w:val="pt-BR"/>
+        </w:rPr>
+        <w:t>cargoColaborador</w:t>
+      </w:r>
+      <w:r>
+        <w:rPr>
+          <w:rFonts w:asciiTheme="majorHAnsi" w:hAnsiTheme="majorHAnsi" w:cstheme="majorHAnsi"/>
+          <w:sz w:val="28"/>
+          <w:szCs w:val="28"/>
+        </w:rPr>
+        <w:t>}</w:t>
       </w:r>
     </w:p>
     <w:p/>
@@ -235,30 +321,20 @@
         <w:tblStyle w:val="Tabelacomgrade"/>
         <w:tblW w:w="0" w:type="auto"/>
         <w:tblInd w:w="38" w:type="dxa"/>
+        <w:tblLayout w:type="fixed"/>
         <w:tblLook w:val="04A0" w:firstRow="1" w:lastRow="0" w:firstColumn="1" w:lastColumn="0" w:noHBand="0" w:noVBand="1"/>
       </w:tblPr>
       <w:tblGrid>
-        <w:gridCol w:w="1226"/>
-        <w:gridCol w:w="1460"/>
-        <w:gridCol w:w="1499"/>
-        <w:gridCol w:w="1620"/>
-        <w:gridCol w:w="1656"/>
-        <w:gridCol w:w="1357"/>
+        <w:gridCol w:w="2764"/>
+        <w:gridCol w:w="992"/>
+        <w:gridCol w:w="1984"/>
+        <w:gridCol w:w="1985"/>
+        <w:gridCol w:w="891"/>
       </w:tblGrid>
       <w:tr>
         <w:tc>
           <w:tcPr>
-            <w:tcW w:w="1226" w:type="dxa"/>
-          </w:tcPr>
-          <w:p>
-            <w:r>
-              <w:t>ID Num.</w:t>
-            </w:r>
-          </w:p>
-        </w:tc>
-        <w:tc>
-          <w:tcPr>
-            <w:tcW w:w="1460" w:type="dxa"/>
+            <w:tcW w:w="2764" w:type="dxa"/>
           </w:tcPr>
           <w:p>
             <w:r>
@@ -268,7 +344,7 @@
         </w:tc>
         <w:tc>
           <w:tcPr>
-            <w:tcW w:w="1499" w:type="dxa"/>
+            <w:tcW w:w="992" w:type="dxa"/>
           </w:tcPr>
           <w:p>
             <w:r>
@@ -278,7 +354,7 @@
         </w:tc>
         <w:tc>
           <w:tcPr>
-            <w:tcW w:w="1981" w:type="dxa"/>
+            <w:tcW w:w="1984" w:type="dxa"/>
           </w:tcPr>
           <w:p>
             <w:r>
@@ -288,7 +364,7 @@
         </w:tc>
         <w:tc>
           <w:tcPr>
-            <w:tcW w:w="1295" w:type="dxa"/>
+            <w:tcW w:w="1985" w:type="dxa"/>
           </w:tcPr>
           <w:p>
             <w:r>
@@ -298,7 +374,7 @@
         </w:tc>
         <w:tc>
           <w:tcPr>
-            <w:tcW w:w="1357" w:type="dxa"/>
+            <w:tcW w:w="891" w:type="dxa"/>
           </w:tcPr>
           <w:p>
             <w:r>
@@ -310,88 +386,173 @@
       <w:tr>
         <w:tc>
           <w:tcPr>
-            <w:tcW w:w="1226" w:type="dxa"/>
+            <w:tcW w:w="2764" w:type="dxa"/>
           </w:tcPr>
           <w:p>
             <w:r>
-              <w:t>{{item_id}}</w:t>
+              <w:t>{</w:t>
+            </w:r>
+            <w:r>
+              <w:t>#itens</w:t>
+            </w:r>
+            <w:r>
+              <w:t>}</w:t>
+            </w:r>
+            <w:r>
+              <w:t>{</w:t>
+            </w:r>
+            <w:r>
+              <w:t>desc</w:t>
+            </w:r>
+            <w:r>
+              <w:t>ricao}</w:t>
             </w:r>
           </w:p>
         </w:tc>
         <w:tc>
           <w:tcPr>
-            <w:tcW w:w="1460" w:type="dxa"/>
+            <w:tcW w:w="992" w:type="dxa"/>
           </w:tcPr>
           <w:p>
             <w:r>
-              <w:t>{{item_desc}}</w:t>
+              <w:t>{</w:t>
+            </w:r>
+            <w:r>
+              <w:t>numeroSerie</w:t>
+            </w:r>
+            <w:r>
+              <w:t>}</w:t>
             </w:r>
           </w:p>
         </w:tc>
         <w:tc>
           <w:tcPr>
-            <w:tcW w:w="1499" w:type="dxa"/>
+            <w:tcW w:w="1984" w:type="dxa"/>
           </w:tcPr>
           <w:p>
             <w:r>
-              <w:t>{{item_serie}}</w:t>
+              <w:t>{avarias}</w:t>
             </w:r>
           </w:p>
         </w:tc>
         <w:tc>
           <w:tcPr>
-            <w:tcW w:w="1981" w:type="dxa"/>
+            <w:tcW w:w="1985" w:type="dxa"/>
           </w:tcPr>
           <w:p>
             <w:r>
-              <w:t>{{item</w:t>
-            </w:r>
-            <w:r>
-              <w:t>_avaria</w:t>
-            </w:r>
-            <w:r>
-              <w:t>}}</w:t>
+              <w:t>{estado}</w:t>
             </w:r>
           </w:p>
         </w:tc>
         <w:tc>
           <w:tcPr>
-            <w:tcW w:w="1295" w:type="dxa"/>
+            <w:tcW w:w="891" w:type="dxa"/>
           </w:tcPr>
           <w:p>
             <w:r>
-              <w:t>{{item_</w:t>
+              <w:t>{</w:t>
             </w:r>
             <w:r>
-              <w:t>estado</w:t>
+              <w:t>quantidade</w:t>
             </w:r>
             <w:r>
-              <w:t>}}</w:t>
-            </w:r>
-          </w:p>
-        </w:tc>
-        <w:tc>
-          <w:tcPr>
-            <w:tcW w:w="1357" w:type="dxa"/>
-          </w:tcPr>
-          <w:p>
-            <w:r>
-              <w:t>{{item_qtd}}</w:t>
+              <w:t>}{/itens}</w:t>
             </w:r>
           </w:p>
         </w:tc>
       </w:tr>
     </w:tbl>
-    <w:p/>
+    <w:p>
+      <w:r>
+        <w:t xml:space="preserve">TOTAL DE ITENS: </w:t>
+      </w:r>
+      <w:r>
+        <w:t>{</w:t>
+      </w:r>
+      <w:r>
+        <w:t>totalItens</w:t>
+      </w:r>
+      <w:r>
+        <w:t>}</w:t>
+      </w:r>
+    </w:p>
     <w:p>
       <w:pPr>
         <w:rPr>
           <w:rFonts w:asciiTheme="majorHAnsi" w:hAnsiTheme="majorHAnsi" w:cstheme="majorHAnsi"/>
-          <w:sz w:val="24"/>
-          <w:szCs w:val="24"/>
+          <w:sz w:val="28"/>
+          <w:szCs w:val="28"/>
           <w:lang w:val="pt-BR"/>
         </w:rPr>
       </w:pPr>
+      <w:r>
+        <w:rPr>
+          <w:rFonts w:asciiTheme="majorHAnsi" w:hAnsiTheme="majorHAnsi" w:cstheme="majorHAnsi"/>
+          <w:sz w:val="24"/>
+          <w:szCs w:val="24"/>
+        </w:rPr>
+        <w:t xml:space="preserve">DATA </w:t>
+      </w:r>
+      <w:r>
+        <w:rPr>
+          <w:rFonts w:asciiTheme="majorHAnsi" w:hAnsiTheme="majorHAnsi" w:cstheme="majorHAnsi"/>
+          <w:sz w:val="24"/>
+          <w:szCs w:val="24"/>
+        </w:rPr>
+        <w:t>DA RETIRADA</w:t>
+      </w:r>
+      <w:r>
+        <w:rPr>
+          <w:rFonts w:asciiTheme="majorHAnsi" w:hAnsiTheme="majorHAnsi" w:cstheme="majorHAnsi"/>
+          <w:sz w:val="24"/>
+          <w:szCs w:val="24"/>
+        </w:rPr>
+        <w:t xml:space="preserve">: </w:t>
+      </w:r>
+      <w:r>
+        <w:rPr>
+          <w:rFonts w:asciiTheme="majorHAnsi" w:hAnsiTheme="majorHAnsi" w:cstheme="majorHAnsi"/>
+          <w:sz w:val="28"/>
+          <w:szCs w:val="28"/>
+          <w:lang w:val="pt-BR"/>
+        </w:rPr>
+        <w:t>{</w:t>
+      </w:r>
+      <w:r>
+        <w:rPr>
+          <w:rFonts w:asciiTheme="majorHAnsi" w:hAnsiTheme="majorHAnsi" w:cstheme="majorHAnsi"/>
+          <w:sz w:val="28"/>
+          <w:szCs w:val="28"/>
+          <w:lang w:val="pt-BR"/>
+        </w:rPr>
+        <w:t>data</w:t>
+      </w:r>
+      <w:r>
+        <w:rPr>
+          <w:rFonts w:asciiTheme="majorHAnsi" w:hAnsiTheme="majorHAnsi" w:cstheme="majorHAnsi"/>
+          <w:sz w:val="28"/>
+          <w:szCs w:val="28"/>
+        </w:rPr>
+        <w:t>Retirada</w:t>
+      </w:r>
+      <w:r>
+        <w:rPr>
+          <w:rFonts w:asciiTheme="majorHAnsi" w:hAnsiTheme="majorHAnsi" w:cstheme="majorHAnsi"/>
+          <w:sz w:val="28"/>
+          <w:szCs w:val="28"/>
+          <w:lang w:val="pt-BR"/>
+        </w:rPr>
+        <w:t>}</w:t>
+      </w:r>
+      <w:r>
+        <w:rPr>
+          <w:rFonts w:asciiTheme="majorHAnsi" w:hAnsiTheme="majorHAnsi" w:cstheme="majorHAnsi"/>
+          <w:sz w:val="24"/>
+          <w:szCs w:val="24"/>
+        </w:rPr>
+        <w:br/>
+      </w:r>
       <w:r>
         <w:rPr>
           <w:rFonts w:asciiTheme="majorHAnsi" w:hAnsiTheme="majorHAnsi" w:cstheme="majorHAnsi"/>
@@ -423,7 +584,25 @@
           <w:szCs w:val="28"/>
           <w:lang w:val="pt-BR"/>
         </w:rPr>
-        <w:t>{{data_devolucao}}</w:t>
+        <w:t>{</w:t>
+      </w:r>
+      <w:r>
+        <w:rPr>
+          <w:rFonts w:asciiTheme="majorHAnsi" w:hAnsiTheme="majorHAnsi" w:cstheme="majorHAnsi"/>
+          <w:sz w:val="28"/>
+          <w:szCs w:val="28"/>
+          <w:lang w:val="pt-BR"/>
+        </w:rPr>
+        <w:t>dataDevolucao</w:t>
+      </w:r>
+      <w:r>
+        <w:rPr>
+          <w:rFonts w:asciiTheme="majorHAnsi" w:hAnsiTheme="majorHAnsi" w:cstheme="majorHAnsi"/>
+          <w:sz w:val="28"/>
+          <w:szCs w:val="28"/>
+          <w:lang w:val="pt-BR"/>
+        </w:rPr>
+        <w:t>}</w:t>
       </w:r>
     </w:p>
     <w:p>
@@ -492,6 +671,13 @@
           <w:szCs w:val="24"/>
         </w:rPr>
         <w:br/>
+      </w:r>
+      <w:r>
+        <w:rPr>
+          <w:sz w:val="24"/>
+          <w:szCs w:val="24"/>
+        </w:rPr>
+        <w:lastRenderedPageBreak/>
         <w:t>Declaro ainda que:</w:t>
       </w:r>
       <w:r>
@@ -536,13 +722,6 @@
           <w:szCs w:val="24"/>
         </w:rPr>
         <w:br/>
-      </w:r>
-      <w:r>
-        <w:rPr>
-          <w:sz w:val="24"/>
-          <w:szCs w:val="24"/>
-        </w:rPr>
-        <w:lastRenderedPageBreak/>
         <w:t xml:space="preserve">- Comprometo-me </w:t>
       </w:r>
       <w:r>
@@ -720,6 +899,7 @@
         <w:rPr>
           <w:sz w:val="24"/>
           <w:szCs w:val="24"/>
+          <w:lang w:val="pt-BR"/>
         </w:rPr>
       </w:pPr>
       <w:r>
@@ -742,7 +922,22 @@
           <w:sz w:val="24"/>
           <w:szCs w:val="24"/>
         </w:rPr>
-        <w:t>{{nome_funcionario}}</w:t>
+        <w:t>{</w:t>
+      </w:r>
+      <w:r>
+        <w:rPr>
+          <w:sz w:val="24"/>
+          <w:szCs w:val="24"/>
+          <w:lang w:val="pt-BR"/>
+        </w:rPr>
+        <w:t>nomeColaborador</w:t>
+      </w:r>
+      <w:r>
+        <w:rPr>
+          <w:sz w:val="24"/>
+          <w:szCs w:val="24"/>
+        </w:rPr>
+        <w:t>}</w:t>
       </w:r>
       <w:r>
         <w:rPr>

</xml_diff>